<commit_message>
Reading csv data and testing
</commit_message>
<xml_diff>
--- a/documentation/Report of Analysis Dataset 1.docx
+++ b/documentation/Report of Analysis Dataset 1.docx
@@ -209,8 +209,6 @@
           <w:lang w:val="en-IE"/>
         </w:rPr>
       </w:pPr>
-      <w:bookmarkStart w:id="0" w:name="_GoBack"/>
-      <w:bookmarkEnd w:id="0"/>
     </w:p>
     <w:p>
       <w:pPr>
@@ -368,7 +366,7 @@
         <w:rPr>
           <w:lang w:val="en-IE"/>
         </w:rPr>
-        <w:t>and contains 32</w:t>
+        <w:t>and contains 33</w:t>
       </w:r>
       <w:r>
         <w:rPr>
@@ -493,8 +491,10 @@
         <w:rPr>
           <w:lang w:val="en-IE"/>
         </w:rPr>
-        <w:t>contains 32</w:t>
-      </w:r>
+        <w:t>contains 33</w:t>
+      </w:r>
+      <w:bookmarkStart w:id="0" w:name="_GoBack"/>
+      <w:bookmarkEnd w:id="0"/>
       <w:r>
         <w:rPr>
           <w:lang w:val="en-IE"/>

</xml_diff>